<commit_message>
sua minh chung lab5
</commit_message>
<xml_diff>
--- a/Thực hành lab5.docx
+++ b/Thực hành lab5.docx
@@ -17,6 +17,24 @@
           <w:szCs w:val="26"/>
         </w:rPr>
         <w:t>Thực hành</w:t>
+      </w:r>
+      <w:r>
+        <w:rPr>
+          <w:rFonts w:ascii="Times New Roman" w:hAnsi="Times New Roman" w:cs="Times New Roman"/>
+          <w:sz w:val="26"/>
+          <w:szCs w:val="26"/>
+        </w:rPr>
+        <w:t xml:space="preserve"> kiểm thử</w:t>
+      </w:r>
+      <w:bookmarkStart w:id="0" w:name="_GoBack"/>
+      <w:bookmarkEnd w:id="0"/>
+      <w:r>
+        <w:rPr>
+          <w:rFonts w:ascii="Times New Roman" w:hAnsi="Times New Roman" w:cs="Times New Roman"/>
+          <w:sz w:val="26"/>
+          <w:szCs w:val="26"/>
+        </w:rPr>
+        <w:br/>
       </w:r>
     </w:p>
     <w:p>
@@ -473,23 +491,7 @@
           <w:sz w:val="26"/>
           <w:szCs w:val="26"/>
         </w:rPr>
-        <w:t>hợp lệ</w:t>
-      </w:r>
-      <w:r>
-        <w:rPr>
-          <w:rFonts w:ascii="Times New Roman" w:hAnsi="Times New Roman" w:cs="Times New Roman"/>
-          <w:sz w:val="26"/>
-          <w:szCs w:val="26"/>
-        </w:rPr>
-        <w:t xml:space="preserve"> và 1</w:t>
-      </w:r>
-      <w:r>
-        <w:rPr>
-          <w:rFonts w:ascii="Times New Roman" w:hAnsi="Times New Roman" w:cs="Times New Roman"/>
-          <w:sz w:val="26"/>
-          <w:szCs w:val="26"/>
-        </w:rPr>
-        <w:t xml:space="preserve"> giá trị</w:t>
+        <w:t>hợp lệ và 1 giá trị</w:t>
       </w:r>
       <w:r>
         <w:rPr>
@@ -574,15 +576,7 @@
           <w:sz w:val="26"/>
           <w:szCs w:val="26"/>
         </w:rPr>
-        <w:t>Diện định dạng:</w:t>
-      </w:r>
-      <w:r>
-        <w:rPr>
-          <w:rFonts w:ascii="Times New Roman" w:hAnsi="Times New Roman" w:cs="Times New Roman"/>
-          <w:sz w:val="26"/>
-          <w:szCs w:val="26"/>
-        </w:rPr>
-        <w:t xml:space="preserve"> lấy 2 giá trị:</w:t>
+        <w:t>Diện định dạng: lấy 2 giá trị:</w:t>
       </w:r>
     </w:p>
     <w:p>
@@ -690,15 +684,7 @@
           <w:sz w:val="26"/>
           <w:szCs w:val="26"/>
         </w:rPr>
-        <w:t xml:space="preserve"> dạng ít hơn 10 chữ số</w:t>
-      </w:r>
-      <w:r>
-        <w:rPr>
-          <w:rFonts w:ascii="Times New Roman" w:hAnsi="Times New Roman" w:cs="Times New Roman"/>
-          <w:sz w:val="26"/>
-          <w:szCs w:val="26"/>
-        </w:rPr>
-        <w:t>}</w:t>
+        <w:t xml:space="preserve"> dạng ít hơn 10 chữ số}</w:t>
       </w:r>
     </w:p>
     <w:p>
@@ -720,15 +706,7 @@
           <w:sz w:val="26"/>
           <w:szCs w:val="26"/>
         </w:rPr>
-        <w:t xml:space="preserve">Diện dữ liệu: </w:t>
-      </w:r>
-      <w:r>
-        <w:rPr>
-          <w:rFonts w:ascii="Times New Roman" w:hAnsi="Times New Roman" w:cs="Times New Roman"/>
-          <w:sz w:val="26"/>
-          <w:szCs w:val="26"/>
-        </w:rPr>
-        <w:t>lấy 2 giá trị</w:t>
+        <w:t>Diện dữ liệu: lấy 2 giá trị</w:t>
       </w:r>
     </w:p>
     <w:p>
@@ -790,15 +768,7 @@
           <w:sz w:val="26"/>
           <w:szCs w:val="26"/>
         </w:rPr>
-        <w:t xml:space="preserve"> tại trong CSDL</w:t>
-      </w:r>
-      <w:r>
-        <w:rPr>
-          <w:rFonts w:ascii="Times New Roman" w:hAnsi="Times New Roman" w:cs="Times New Roman"/>
-          <w:sz w:val="26"/>
-          <w:szCs w:val="26"/>
-        </w:rPr>
-        <w:t xml:space="preserve"> </w:t>
+        <w:t xml:space="preserve"> tại trong CSDL </w:t>
       </w:r>
       <w:r>
         <w:rPr>
@@ -1774,23 +1744,7 @@
           <w:sz w:val="26"/>
           <w:szCs w:val="26"/>
         </w:rPr>
-        <w:t>(</w:t>
-      </w:r>
-      <w:r>
-        <w:rPr>
-          <w:rFonts w:ascii="Times New Roman" w:hAnsi="Times New Roman" w:cs="Times New Roman"/>
-          <w:sz w:val="26"/>
-          <w:szCs w:val="26"/>
-        </w:rPr>
-        <w:t>Profit Margin</w:t>
-      </w:r>
-      <w:r>
-        <w:rPr>
-          <w:rFonts w:ascii="Times New Roman" w:hAnsi="Times New Roman" w:cs="Times New Roman"/>
-          <w:sz w:val="26"/>
-          <w:szCs w:val="26"/>
-        </w:rPr>
-        <w:t xml:space="preserve"> + 1) &gt; 0 </w:t>
+        <w:t xml:space="preserve">(Profit Margin + 1) &gt; 0 </w:t>
       </w:r>
     </w:p>
     <w:p>
@@ -3721,23 +3675,7 @@
                 <w:sz w:val="20"/>
                 <w:szCs w:val="20"/>
               </w:rPr>
-              <w:t>Current Price</w:t>
-            </w:r>
-            <w:r>
-              <w:rPr>
-                <w:rFonts w:ascii="Times New Roman" w:hAnsi="Times New Roman" w:cs="Times New Roman"/>
-                <w:sz w:val="20"/>
-                <w:szCs w:val="20"/>
-              </w:rPr>
-              <w:t xml:space="preserve"> </w:t>
-            </w:r>
-            <w:r>
-              <w:rPr>
-                <w:rFonts w:ascii="Times New Roman" w:hAnsi="Times New Roman" w:cs="Times New Roman"/>
-                <w:sz w:val="20"/>
-                <w:szCs w:val="20"/>
-              </w:rPr>
-              <w:t>&lt;=999,999.9</w:t>
+              <w:t>Current Price &lt;=999,999.9</w:t>
             </w:r>
           </w:p>
         </w:tc>
@@ -7356,8 +7294,6 @@
           <w:szCs w:val="26"/>
         </w:rPr>
       </w:pPr>
-      <w:bookmarkStart w:id="0" w:name="_GoBack"/>
-      <w:bookmarkEnd w:id="0"/>
     </w:p>
     <w:sectPr>
       <w:pgSz w:w="12240" w:h="15840"/>

</xml_diff>